<commit_message>
Added some UML and updated some others.
</commit_message>
<xml_diff>
--- a/Project/HardCopy.docx
+++ b/Project/HardCopy.docx
@@ -10,6 +10,7 @@
           <w:docPartUnique/>
         </w:docPartObj>
       </w:sdtPr>
+      <w:sdtEndPr/>
       <w:sdtContent>
         <w:p>
           <w:r>
@@ -134,6 +135,7 @@
                                     <w:dataBinding w:prefixMappings="xmlns:ns0='http://purl.org/dc/elements/1.1/' xmlns:ns1='http://schemas.openxmlformats.org/package/2006/metadata/core-properties' " w:xpath="/ns1:coreProperties[1]/ns0:creator[1]" w:storeItemID="{6C3C8BC8-F283-45AE-878A-BAB7291924A1}"/>
                                     <w:text/>
                                   </w:sdtPr>
+                                  <w:sdtEndPr/>
                                   <w:sdtContent>
                                     <w:p>
                                       <w:pPr>
@@ -216,6 +218,7 @@
                                       <w:dataBinding w:prefixMappings="xmlns:ns0='http://schemas.openxmlformats.org/officeDocument/2006/extended-properties' " w:xpath="/ns0:Properties[1]/ns0:Company[1]" w:storeItemID="{6668398D-A668-4E3E-A5EB-62B293D839F1}"/>
                                       <w:text/>
                                     </w:sdtPr>
+                                    <w:sdtEndPr/>
                                     <w:sdtContent>
                                       <w:r>
                                         <w:rPr>
@@ -246,6 +249,7 @@
                                       <w:dataBinding w:prefixMappings="xmlns:ns0='http://schemas.microsoft.com/office/2006/coverPageProps' " w:xpath="/ns0:CoverPageProperties[1]/ns0:CompanyAddress[1]" w:storeItemID="{55AF091B-3C7A-41E3-B477-F2FDAA23CFDA}"/>
                                       <w:text/>
                                     </w:sdtPr>
+                                    <w:sdtEndPr/>
                                     <w:sdtContent>
                                       <w:r>
                                         <w:rPr>
@@ -313,6 +317,7 @@
                                     <w:dataBinding w:prefixMappings="xmlns:ns0='http://purl.org/dc/elements/1.1/' xmlns:ns1='http://schemas.openxmlformats.org/package/2006/metadata/core-properties' " w:xpath="/ns1:coreProperties[1]/ns0:title[1]" w:storeItemID="{6C3C8BC8-F283-45AE-878A-BAB7291924A1}"/>
                                     <w:text/>
                                   </w:sdtPr>
+                                  <w:sdtEndPr/>
                                   <w:sdtContent>
                                     <w:p>
                                       <w:pPr>
@@ -353,6 +358,7 @@
                                     <w:dataBinding w:prefixMappings="xmlns:ns0='http://purl.org/dc/elements/1.1/' xmlns:ns1='http://schemas.openxmlformats.org/package/2006/metadata/core-properties' " w:xpath="/ns1:coreProperties[1]/ns0:subject[1]" w:storeItemID="{6C3C8BC8-F283-45AE-878A-BAB7291924A1}"/>
                                     <w:text/>
                                   </w:sdtPr>
+                                  <w:sdtEndPr/>
                                   <w:sdtContent>
                                     <w:p>
                                       <w:pPr>
@@ -662,7 +668,15 @@
         <w:t>Our game is based on Adventure Time</w:t>
       </w:r>
       <w:r>
-        <w:t>, developed in MonoGame, XNA and C#</w:t>
+        <w:t xml:space="preserve">, developed in </w:t>
+      </w:r>
+      <w:proofErr w:type="spellStart"/>
+      <w:r>
+        <w:t>MonoGame</w:t>
+      </w:r>
+      <w:proofErr w:type="spellEnd"/>
+      <w:r>
+        <w:t>, XNA and C#</w:t>
       </w:r>
       <w:r>
         <w:t xml:space="preserve">. </w:t>
@@ -686,7 +700,15 @@
     <w:p>
       <w:r>
         <w:tab/>
-        <w:t>The game was developed in MonoGame and the XNA Framework through .NET C#.</w:t>
+        <w:t xml:space="preserve">The game was developed in </w:t>
+      </w:r>
+      <w:proofErr w:type="spellStart"/>
+      <w:r>
+        <w:t>MonoGame</w:t>
+      </w:r>
+      <w:proofErr w:type="spellEnd"/>
+      <w:r>
+        <w:t xml:space="preserve"> and the XNA Framework through .NET C#.</w:t>
       </w:r>
     </w:p>
     <w:p>
@@ -822,6 +844,24 @@
       </w:r>
     </w:p>
     <w:p>
+      <w:r>
+        <w:tab/>
+      </w:r>
+      <w:r>
+        <w:tab/>
+        <w:t>Pause: ESC</w:t>
+      </w:r>
+    </w:p>
+    <w:p>
+      <w:r>
+        <w:tab/>
+      </w:r>
+      <w:r>
+        <w:tab/>
+        <w:t>Exit: F4</w:t>
+      </w:r>
+    </w:p>
+    <w:p>
       <w:pPr>
         <w:pStyle w:val="Heading1"/>
       </w:pPr>
@@ -854,29 +894,30 @@
       </w:r>
     </w:p>
     <w:p>
-      <w:r>
-        <w:br w:type="page"/>
-      </w:r>
-    </w:p>
-    <w:p>
       <w:pPr>
         <w:pStyle w:val="Heading1"/>
       </w:pPr>
       <w:r>
-        <w:lastRenderedPageBreak/>
-        <w:t>Menu UML</w:t>
-      </w:r>
-    </w:p>
-    <w:p>
+        <w:br w:type="page"/>
+      </w:r>
       <w:r>
         <w:rPr>
           <w:noProof/>
         </w:rPr>
+        <w:lastRenderedPageBreak/>
         <w:drawing>
-          <wp:inline distT="0" distB="0" distL="0" distR="0">
-            <wp:extent cx="5961208" cy="6528391"/>
-            <wp:effectExtent l="0" t="0" r="1905" b="6350"/>
-            <wp:docPr id="1" name="Picture 1"/>
+          <wp:anchor distT="0" distB="0" distL="114300" distR="114300" simplePos="0" relativeHeight="251662336" behindDoc="0" locked="0" layoutInCell="1" allowOverlap="1" wp14:anchorId="532FF73B" wp14:editId="722C843F">
+            <wp:simplePos x="0" y="0"/>
+            <wp:positionH relativeFrom="column">
+              <wp:posOffset>-1475172</wp:posOffset>
+            </wp:positionH>
+            <wp:positionV relativeFrom="paragraph">
+              <wp:posOffset>2240714</wp:posOffset>
+            </wp:positionV>
+            <wp:extent cx="8441365" cy="4004237"/>
+            <wp:effectExtent l="8890" t="0" r="6985" b="6985"/>
+            <wp:wrapNone/>
+            <wp:docPr id="7" name="Picture 7"/>
             <wp:cNvGraphicFramePr>
               <a:graphicFrameLocks xmlns:a="http://schemas.openxmlformats.org/drawingml/2006/main" noChangeAspect="1"/>
             </wp:cNvGraphicFramePr>
@@ -884,7 +925,7 @@
               <a:graphicData uri="http://schemas.openxmlformats.org/drawingml/2006/picture">
                 <pic:pic xmlns:pic="http://schemas.openxmlformats.org/drawingml/2006/picture">
                   <pic:nvPicPr>
-                    <pic:cNvPr id="1" name="MenuUml.JPG"/>
+                    <pic:cNvPr id="7" name="game1.JPG"/>
                     <pic:cNvPicPr/>
                   </pic:nvPicPr>
                   <pic:blipFill>
@@ -900,9 +941,9 @@
                     </a:stretch>
                   </pic:blipFill>
                   <pic:spPr>
-                    <a:xfrm>
+                    <a:xfrm rot="5400000">
                       <a:off x="0" y="0"/>
-                      <a:ext cx="5969136" cy="6537073"/>
+                      <a:ext cx="8448846" cy="4007785"/>
                     </a:xfrm>
                     <a:prstGeom prst="rect">
                       <a:avLst/>
@@ -911,11 +952,18 @@
                 </pic:pic>
               </a:graphicData>
             </a:graphic>
-          </wp:inline>
+            <wp14:sizeRelH relativeFrom="page">
+              <wp14:pctWidth>0</wp14:pctWidth>
+            </wp14:sizeRelH>
+            <wp14:sizeRelV relativeFrom="page">
+              <wp14:pctHeight>0</wp14:pctHeight>
+            </wp14:sizeRelV>
+          </wp:anchor>
         </w:drawing>
       </w:r>
-    </w:p>
-    <w:p>
+      <w:r>
+        <w:t>Game1</w:t>
+      </w:r>
       <w:r>
         <w:br w:type="page"/>
       </w:r>
@@ -926,7 +974,81 @@
       </w:pPr>
       <w:r>
         <w:lastRenderedPageBreak/>
-        <w:t>Map Generation  UML</w:t>
+        <w:t>Menu</w:t>
+      </w:r>
+    </w:p>
+    <w:p>
+      <w:r>
+        <w:rPr>
+          <w:noProof/>
+        </w:rPr>
+        <w:drawing>
+          <wp:anchor distT="0" distB="0" distL="114300" distR="114300" simplePos="0" relativeHeight="251660288" behindDoc="0" locked="0" layoutInCell="1" allowOverlap="1" wp14:anchorId="5CE5BED0" wp14:editId="74D6131E">
+            <wp:simplePos x="0" y="0"/>
+            <wp:positionH relativeFrom="column">
+              <wp:posOffset>-595187</wp:posOffset>
+            </wp:positionH>
+            <wp:positionV relativeFrom="paragraph">
+              <wp:posOffset>1885950</wp:posOffset>
+            </wp:positionV>
+            <wp:extent cx="8436610" cy="4070350"/>
+            <wp:effectExtent l="0" t="7620" r="0" b="0"/>
+            <wp:wrapNone/>
+            <wp:docPr id="5" name="Picture 5"/>
+            <wp:cNvGraphicFramePr>
+              <a:graphicFrameLocks xmlns:a="http://schemas.openxmlformats.org/drawingml/2006/main" noChangeAspect="1"/>
+            </wp:cNvGraphicFramePr>
+            <a:graphic xmlns:a="http://schemas.openxmlformats.org/drawingml/2006/main">
+              <a:graphicData uri="http://schemas.openxmlformats.org/drawingml/2006/picture">
+                <pic:pic xmlns:pic="http://schemas.openxmlformats.org/drawingml/2006/picture">
+                  <pic:nvPicPr>
+                    <pic:cNvPr id="5" name="MenuUml.JPG"/>
+                    <pic:cNvPicPr/>
+                  </pic:nvPicPr>
+                  <pic:blipFill>
+                    <a:blip r:embed="rId6">
+                      <a:extLst>
+                        <a:ext uri="{28A0092B-C50C-407E-A947-70E740481C1C}">
+                          <a14:useLocalDpi xmlns:a14="http://schemas.microsoft.com/office/drawing/2010/main" val="0"/>
+                        </a:ext>
+                      </a:extLst>
+                    </a:blip>
+                    <a:stretch>
+                      <a:fillRect/>
+                    </a:stretch>
+                  </pic:blipFill>
+                  <pic:spPr>
+                    <a:xfrm rot="5400000">
+                      <a:off x="0" y="0"/>
+                      <a:ext cx="8436610" cy="4070350"/>
+                    </a:xfrm>
+                    <a:prstGeom prst="rect">
+                      <a:avLst/>
+                    </a:prstGeom>
+                  </pic:spPr>
+                </pic:pic>
+              </a:graphicData>
+            </a:graphic>
+            <wp14:sizeRelH relativeFrom="page">
+              <wp14:pctWidth>0</wp14:pctWidth>
+            </wp14:sizeRelH>
+            <wp14:sizeRelV relativeFrom="page">
+              <wp14:pctHeight>0</wp14:pctHeight>
+            </wp14:sizeRelV>
+          </wp:anchor>
+        </w:drawing>
+      </w:r>
+      <w:r>
+        <w:br w:type="page"/>
+      </w:r>
+    </w:p>
+    <w:p>
+      <w:pPr>
+        <w:pStyle w:val="Heading1"/>
+      </w:pPr>
+      <w:r>
+        <w:lastRenderedPageBreak/>
+        <w:t>Map Generation</w:t>
       </w:r>
     </w:p>
     <w:p>
@@ -950,7 +1072,7 @@
                     <pic:cNvPicPr/>
                   </pic:nvPicPr>
                   <pic:blipFill>
-                    <a:blip r:embed="rId6">
+                    <a:blip r:embed="rId7">
                       <a:extLst>
                         <a:ext uri="{28A0092B-C50C-407E-A947-70E740481C1C}">
                           <a14:useLocalDpi xmlns:a14="http://schemas.microsoft.com/office/drawing/2010/main" val="0"/>
@@ -988,19 +1110,29 @@
       </w:pPr>
       <w:r>
         <w:lastRenderedPageBreak/>
-        <w:t>Entity Hierarchy</w:t>
-      </w:r>
-    </w:p>
-    <w:p>
+        <w:t>Game State</w:t>
+      </w:r>
+    </w:p>
+    <w:p/>
+    <w:p>
+      <w:bookmarkStart w:id="0" w:name="_GoBack"/>
       <w:r>
         <w:rPr>
           <w:noProof/>
         </w:rPr>
         <w:drawing>
-          <wp:inline distT="0" distB="0" distL="0" distR="0">
-            <wp:extent cx="7590430" cy="3206470"/>
-            <wp:effectExtent l="1270" t="0" r="0" b="0"/>
-            <wp:docPr id="3" name="Picture 3"/>
+          <wp:anchor distT="0" distB="0" distL="114300" distR="114300" simplePos="0" relativeHeight="251661312" behindDoc="0" locked="0" layoutInCell="1" allowOverlap="1">
+            <wp:simplePos x="0" y="0"/>
+            <wp:positionH relativeFrom="column">
+              <wp:posOffset>-1105786</wp:posOffset>
+            </wp:positionH>
+            <wp:positionV relativeFrom="paragraph">
+              <wp:posOffset>1772874</wp:posOffset>
+            </wp:positionV>
+            <wp:extent cx="8789836" cy="4200834"/>
+            <wp:effectExtent l="8572" t="0" r="953" b="952"/>
+            <wp:wrapNone/>
+            <wp:docPr id="6" name="Picture 6"/>
             <wp:cNvGraphicFramePr>
               <a:graphicFrameLocks xmlns:a="http://schemas.openxmlformats.org/drawingml/2006/main" noChangeAspect="1"/>
             </wp:cNvGraphicFramePr>
@@ -1008,69 +1140,7 @@
               <a:graphicData uri="http://schemas.openxmlformats.org/drawingml/2006/picture">
                 <pic:pic xmlns:pic="http://schemas.openxmlformats.org/drawingml/2006/picture">
                   <pic:nvPicPr>
-                    <pic:cNvPr id="3" name="Entity.JPG"/>
-                    <pic:cNvPicPr/>
-                  </pic:nvPicPr>
-                  <pic:blipFill>
-                    <a:blip r:embed="rId7">
-                      <a:extLst>
-                        <a:ext uri="{28A0092B-C50C-407E-A947-70E740481C1C}">
-                          <a14:useLocalDpi xmlns:a14="http://schemas.microsoft.com/office/drawing/2010/main" val="0"/>
-                        </a:ext>
-                      </a:extLst>
-                    </a:blip>
-                    <a:stretch>
-                      <a:fillRect/>
-                    </a:stretch>
-                  </pic:blipFill>
-                  <pic:spPr>
-                    <a:xfrm rot="5400000">
-                      <a:off x="0" y="0"/>
-                      <a:ext cx="7605381" cy="3212786"/>
-                    </a:xfrm>
-                    <a:prstGeom prst="rect">
-                      <a:avLst/>
-                    </a:prstGeom>
-                  </pic:spPr>
-                </pic:pic>
-              </a:graphicData>
-            </a:graphic>
-          </wp:inline>
-        </w:drawing>
-      </w:r>
-    </w:p>
-    <w:p>
-      <w:r>
-        <w:br w:type="page"/>
-      </w:r>
-    </w:p>
-    <w:p>
-      <w:pPr>
-        <w:pStyle w:val="Heading1"/>
-      </w:pPr>
-      <w:r>
-        <w:lastRenderedPageBreak/>
-        <w:t>Game State</w:t>
-      </w:r>
-    </w:p>
-    <w:p>
-      <w:r>
-        <w:rPr>
-          <w:noProof/>
-        </w:rPr>
-        <w:drawing>
-          <wp:inline distT="0" distB="0" distL="0" distR="0">
-            <wp:extent cx="5696294" cy="5220586"/>
-            <wp:effectExtent l="0" t="0" r="0" b="0"/>
-            <wp:docPr id="4" name="Picture 4"/>
-            <wp:cNvGraphicFramePr>
-              <a:graphicFrameLocks xmlns:a="http://schemas.openxmlformats.org/drawingml/2006/main" noChangeAspect="1"/>
-            </wp:cNvGraphicFramePr>
-            <a:graphic xmlns:a="http://schemas.openxmlformats.org/drawingml/2006/main">
-              <a:graphicData uri="http://schemas.openxmlformats.org/drawingml/2006/picture">
-                <pic:pic xmlns:pic="http://schemas.openxmlformats.org/drawingml/2006/picture">
-                  <pic:nvPicPr>
-                    <pic:cNvPr id="4" name="gamestate.JPG"/>
+                    <pic:cNvPr id="6" name="gamestate.JPG"/>
                     <pic:cNvPicPr/>
                   </pic:nvPicPr>
                   <pic:blipFill>
@@ -1086,9 +1156,9 @@
                     </a:stretch>
                   </pic:blipFill>
                   <pic:spPr>
-                    <a:xfrm>
+                    <a:xfrm rot="5400000">
                       <a:off x="0" y="0"/>
-                      <a:ext cx="5704520" cy="5228125"/>
+                      <a:ext cx="8789836" cy="4200834"/>
                     </a:xfrm>
                     <a:prstGeom prst="rect">
                       <a:avLst/>
@@ -1097,12 +1167,15 @@
                 </pic:pic>
               </a:graphicData>
             </a:graphic>
-          </wp:inline>
+            <wp14:sizeRelH relativeFrom="page">
+              <wp14:pctWidth>0</wp14:pctWidth>
+            </wp14:sizeRelH>
+            <wp14:sizeRelV relativeFrom="page">
+              <wp14:pctHeight>0</wp14:pctHeight>
+            </wp14:sizeRelV>
+          </wp:anchor>
         </w:drawing>
       </w:r>
-    </w:p>
-    <w:p>
-      <w:bookmarkStart w:id="0" w:name="_GoBack"/>
       <w:bookmarkEnd w:id="0"/>
     </w:p>
     <w:sectPr>
@@ -2411,7 +2484,7 @@
 </file>
 
 <file path=customXml/itemProps1.xml><?xml version="1.0" encoding="utf-8"?>
-<ds:datastoreItem xmlns:ds="http://schemas.openxmlformats.org/officeDocument/2006/customXml" ds:itemID="{9E73DC30-55D3-4CDB-8232-A14D14F793F2}">
+<ds:datastoreItem xmlns:ds="http://schemas.openxmlformats.org/officeDocument/2006/customXml" ds:itemID="{2CF1FCDB-42A3-4F4B-9AC7-47DBBA994A44}">
   <ds:schemaRefs>
     <ds:schemaRef ds:uri="http://schemas.openxmlformats.org/officeDocument/2006/bibliography"/>
   </ds:schemaRefs>

</xml_diff>

<commit_message>
Updated the document again. I've added the where and why for the patterns. PLEASE LOOK OVER IT AND MAKE ANY CHANGES IT NEEDS!
</commit_message>
<xml_diff>
--- a/Project/HardCopy.docx
+++ b/Project/HardCopy.docx
@@ -722,6 +722,210 @@
       </w:pPr>
       <w:r>
         <w:lastRenderedPageBreak/>
+        <w:t>Patterns</w:t>
+      </w:r>
+    </w:p>
+    <w:p>
+      <w:pPr>
+        <w:pStyle w:val="Title"/>
+      </w:pPr>
+    </w:p>
+    <w:p>
+      <w:pPr>
+        <w:pStyle w:val="Heading2"/>
+      </w:pPr>
+      <w:r>
+        <w:t>State</w:t>
+      </w:r>
+    </w:p>
+    <w:p>
+      <w:pPr>
+        <w:pStyle w:val="Heading4"/>
+      </w:pPr>
+      <w:r>
+        <w:t xml:space="preserve"> </w:t>
+      </w:r>
+      <w:proofErr w:type="spellStart"/>
+      <w:r>
+        <w:t>MainMenuState</w:t>
+      </w:r>
+      <w:proofErr w:type="spellEnd"/>
+      <w:r>
+        <w:t xml:space="preserve">, </w:t>
+      </w:r>
+      <w:proofErr w:type="spellStart"/>
+      <w:r>
+        <w:t>GamePlayState</w:t>
+      </w:r>
+      <w:proofErr w:type="spellEnd"/>
+      <w:r>
+        <w:t xml:space="preserve">, </w:t>
+      </w:r>
+      <w:proofErr w:type="spellStart"/>
+      <w:r>
+        <w:t>PauseState</w:t>
+      </w:r>
+      <w:proofErr w:type="spellEnd"/>
+      <w:r>
+        <w:t xml:space="preserve">, </w:t>
+      </w:r>
+      <w:proofErr w:type="spellStart"/>
+      <w:r>
+        <w:t>GameOverState</w:t>
+      </w:r>
+      <w:proofErr w:type="spellEnd"/>
+      <w:r>
+        <w:t xml:space="preserve">, </w:t>
+      </w:r>
+      <w:proofErr w:type="spellStart"/>
+      <w:r>
+        <w:t>GameWonState</w:t>
+      </w:r>
+      <w:proofErr w:type="spellEnd"/>
+    </w:p>
+    <w:p>
+      <w:r>
+        <w:tab/>
+        <w:t>We used the state pattern to move between different sections of the game, primarily menus and the actual game play.</w:t>
+      </w:r>
+      <w:r>
+        <w:t xml:space="preserve"> This provides an easy means to change the interface for the user and add more states later.</w:t>
+      </w:r>
+    </w:p>
+    <w:p>
+      <w:pPr>
+        <w:pStyle w:val="Heading2"/>
+      </w:pPr>
+      <w:r>
+        <w:t>Singleton</w:t>
+      </w:r>
+    </w:p>
+    <w:p>
+      <w:pPr>
+        <w:pStyle w:val="Heading4"/>
+      </w:pPr>
+      <w:r>
+        <w:t xml:space="preserve">All Manager </w:t>
+      </w:r>
+      <w:proofErr w:type="gramStart"/>
+      <w:r>
+        <w:t>classes</w:t>
+      </w:r>
+      <w:proofErr w:type="gramEnd"/>
+    </w:p>
+    <w:p>
+      <w:r>
+        <w:tab/>
+        <w:t>We decided to use the Singleton pattern on the Managers so that there would be a centralized area to make changes to the game on the fly. With these managers being singletons, it helps to ensure that there are no components in the game out of sync.</w:t>
+      </w:r>
+    </w:p>
+    <w:p>
+      <w:pPr>
+        <w:pStyle w:val="Heading2"/>
+      </w:pPr>
+      <w:r>
+        <w:t>Strategy</w:t>
+      </w:r>
+    </w:p>
+    <w:p>
+      <w:pPr>
+        <w:pStyle w:val="Heading4"/>
+      </w:pPr>
+      <w:r>
+        <w:t>Attacks and Menus</w:t>
+      </w:r>
+    </w:p>
+    <w:p>
+      <w:r>
+        <w:tab/>
+        <w:t>Strategy provides a common interface for managers to quickly perform actions. Attacks may vary quite a bit in games, so strategy is a natural pattern to use here. We used it in Menu because menus are drawn very similarly with some slight variations that the concrete classes can take care of.</w:t>
+      </w:r>
+    </w:p>
+    <w:p>
+      <w:pPr>
+        <w:pStyle w:val="Heading2"/>
+      </w:pPr>
+      <w:r>
+        <w:t>Flyweight</w:t>
+      </w:r>
+    </w:p>
+    <w:p>
+      <w:pPr>
+        <w:pStyle w:val="Heading4"/>
+      </w:pPr>
+      <w:r>
+        <w:t>Art Asset Handling</w:t>
+      </w:r>
+    </w:p>
+    <w:p>
+      <w:r>
+        <w:tab/>
+        <w:t>Because of the large number of sprites to be drawn in the map, there could be significant lag based on map size. However, many of these sprites are the same texture. Flyweight allows us to query for a commonly used texture and use a reference to a single sprite instead of bogging the game down with copies.</w:t>
+      </w:r>
+    </w:p>
+    <w:p>
+      <w:pPr>
+        <w:pStyle w:val="Heading2"/>
+      </w:pPr>
+      <w:r>
+        <w:t>Factory</w:t>
+      </w:r>
+    </w:p>
+    <w:p>
+      <w:pPr>
+        <w:pStyle w:val="Heading4"/>
+      </w:pPr>
+      <w:r>
+        <w:t>Building Entities and Items</w:t>
+      </w:r>
+    </w:p>
+    <w:p>
+      <w:r>
+        <w:tab/>
+        <w:t>Factory provides a quick and easy way to generate random items and entities on the fly. This allows for significantly less hard coding to create varying objects that differ mostly in data.</w:t>
+      </w:r>
+    </w:p>
+    <w:p>
+      <w:pPr>
+        <w:pStyle w:val="Heading2"/>
+      </w:pPr>
+      <w:r>
+        <w:t>Builder</w:t>
+      </w:r>
+    </w:p>
+    <w:p>
+      <w:pPr>
+        <w:pStyle w:val="Heading4"/>
+      </w:pPr>
+      <w:r>
+        <w:t>Map data generation</w:t>
+      </w:r>
+    </w:p>
+    <w:p>
+      <w:r>
+        <w:tab/>
+      </w:r>
+      <w:r>
+        <w:t>The map data is very complex. Procedural generation of a random map may become convoluted and hacky. The builder pattern simplifies this. The algorithms in generation can direct the builder which creates the map, decoupling the algorithms</w:t>
+      </w:r>
+      <w:bookmarkStart w:id="0" w:name="_GoBack"/>
+      <w:bookmarkEnd w:id="0"/>
+      <w:r>
+        <w:t xml:space="preserve">, allowing us to change them out if necessary. </w:t>
+      </w:r>
+    </w:p>
+    <w:p/>
+    <w:p>
+      <w:r>
+        <w:br w:type="page"/>
+      </w:r>
+    </w:p>
+    <w:p>
+      <w:pPr>
+        <w:pStyle w:val="Title"/>
+      </w:pPr>
+      <w:r>
+        <w:lastRenderedPageBreak/>
         <w:t>Game Play</w:t>
       </w:r>
     </w:p>
@@ -1115,7 +1319,6 @@
     </w:p>
     <w:p/>
     <w:p>
-      <w:bookmarkStart w:id="0" w:name="_GoBack"/>
       <w:r>
         <w:rPr>
           <w:noProof/>
@@ -1176,7 +1379,6 @@
           </wp:anchor>
         </w:drawing>
       </w:r>
-      <w:bookmarkEnd w:id="0"/>
     </w:p>
     <w:sectPr>
       <w:pgSz w:w="12240" w:h="15840"/>
@@ -1634,7 +1836,6 @@
     <w:next w:val="Normal"/>
     <w:link w:val="Heading3Char"/>
     <w:uiPriority w:val="9"/>
-    <w:semiHidden/>
     <w:unhideWhenUsed/>
     <w:qFormat/>
     <w:rsid w:val="00472474"/>
@@ -1657,7 +1858,6 @@
     <w:next w:val="Normal"/>
     <w:link w:val="Heading4Char"/>
     <w:uiPriority w:val="9"/>
-    <w:semiHidden/>
     <w:unhideWhenUsed/>
     <w:qFormat/>
     <w:rsid w:val="00472474"/>
@@ -1866,7 +2066,6 @@
     <w:basedOn w:val="DefaultParagraphFont"/>
     <w:link w:val="Heading3"/>
     <w:uiPriority w:val="9"/>
-    <w:semiHidden/>
     <w:rsid w:val="00472474"/>
     <w:rPr>
       <w:rFonts w:asciiTheme="majorHAnsi" w:eastAsiaTheme="majorEastAsia" w:hAnsiTheme="majorHAnsi" w:cstheme="majorBidi"/>
@@ -1880,7 +2079,6 @@
     <w:basedOn w:val="DefaultParagraphFont"/>
     <w:link w:val="Heading4"/>
     <w:uiPriority w:val="9"/>
-    <w:semiHidden/>
     <w:rsid w:val="00472474"/>
     <w:rPr>
       <w:rFonts w:asciiTheme="majorHAnsi" w:eastAsiaTheme="majorEastAsia" w:hAnsiTheme="majorHAnsi" w:cstheme="majorBidi"/>
@@ -2479,12 +2677,30 @@
 </a:theme>
 </file>
 
+<file path=word/webextensions/taskpanes.xml><?xml version="1.0" encoding="utf-8"?>
+<wetp:taskpanes xmlns:wetp="http://schemas.microsoft.com/office/webextensions/taskpanes/2010/11">
+  <wetp:taskpane dockstate="right" visibility="0" width="350" row="3">
+    <wetp:webextensionref xmlns:r="http://schemas.openxmlformats.org/officeDocument/2006/relationships" r:id="rId1"/>
+  </wetp:taskpane>
+</wetp:taskpanes>
+</file>
+
+<file path=word/webextensions/webextension1.xml><?xml version="1.0" encoding="utf-8"?>
+<we:webextension xmlns:we="http://schemas.microsoft.com/office/webextensions/webextension/2010/11" id="{235906B2-22BC-499B-8C29-E08D66F5449C}">
+  <we:reference id="wa104099688" version="1.2.0.0" store="en-US" storeType="OMEX"/>
+  <we:alternateReferences/>
+  <we:properties/>
+  <we:bindings/>
+  <we:snapshot xmlns:r="http://schemas.openxmlformats.org/officeDocument/2006/relationships"/>
+</we:webextension>
+</file>
+
 <file path=customXml/item1.xml><?xml version="1.0" encoding="utf-8"?>
 <b:Sources xmlns:b="http://schemas.openxmlformats.org/officeDocument/2006/bibliography" xmlns="http://schemas.openxmlformats.org/officeDocument/2006/bibliography" SelectedStyle="\APASixthEditionOfficeOnline.xsl" StyleName="APA" Version="6"/>
 </file>
 
 <file path=customXml/itemProps1.xml><?xml version="1.0" encoding="utf-8"?>
-<ds:datastoreItem xmlns:ds="http://schemas.openxmlformats.org/officeDocument/2006/customXml" ds:itemID="{2CF1FCDB-42A3-4F4B-9AC7-47DBBA994A44}">
+<ds:datastoreItem xmlns:ds="http://schemas.openxmlformats.org/officeDocument/2006/customXml" ds:itemID="{0640CF9A-509A-40B9-A6E2-4AB214F69F30}">
   <ds:schemaRefs>
     <ds:schemaRef ds:uri="http://schemas.openxmlformats.org/officeDocument/2006/bibliography"/>
   </ds:schemaRefs>

</xml_diff>

<commit_message>
Slight changes to some random game specific stuff
</commit_message>
<xml_diff>
--- a/Project/HardCopy.docx
+++ b/Project/HardCopy.docx
@@ -668,15 +668,7 @@
         <w:t>Our game is based on Adventure Time</w:t>
       </w:r>
       <w:r>
-        <w:t xml:space="preserve">, developed in </w:t>
-      </w:r>
-      <w:proofErr w:type="spellStart"/>
-      <w:r>
-        <w:t>MonoGame</w:t>
-      </w:r>
-      <w:proofErr w:type="spellEnd"/>
-      <w:r>
-        <w:t>, XNA and C#</w:t>
+        <w:t>, developed in MonoGame, XNA and C#</w:t>
       </w:r>
       <w:r>
         <w:t xml:space="preserve">. </w:t>
@@ -694,24 +686,23 @@
         <w:t>We went with a classic Zelda / Gauntlet style feel for the game. The characters and enemies move and attack each other in real time. The ultimate goal of the game is for the play</w:t>
       </w:r>
       <w:r>
-        <w:t xml:space="preserve">ers to reach the exit in the map alive. If all players die before reaching the exit, the game is lost. </w:t>
-      </w:r>
-    </w:p>
-    <w:p>
-      <w:r>
-        <w:tab/>
-        <w:t xml:space="preserve">The game was developed in </w:t>
-      </w:r>
-      <w:proofErr w:type="spellStart"/>
-      <w:r>
-        <w:t>MonoGame</w:t>
-      </w:r>
-      <w:proofErr w:type="spellEnd"/>
-      <w:r>
-        <w:t xml:space="preserve"> and the XNA Framework through .NET C#.</w:t>
-      </w:r>
-    </w:p>
-    <w:p>
+        <w:t>ers to reach the exit in the map alive.</w:t>
+      </w:r>
+      <w:r>
+        <w:t xml:space="preserve"> The exit is denoted as a water well.</w:t>
+      </w:r>
+      <w:r>
+        <w:t xml:space="preserve"> If all players die before reaching the exit, the game is lost. </w:t>
+      </w:r>
+    </w:p>
+    <w:p>
+      <w:r>
+        <w:tab/>
+        <w:t>Trees and chests spawn on the map and are collidable and destroyable. This means that trees can get “cut down”. Our original plan was to have an animation for this but it was low priority and we never got to it. So, if you can walk on a tree or a bush that probably means that a Gunter or yourself (or a teammate) killed the t</w:t>
+      </w:r>
+      <w:r>
+        <w:t>ree and it became uncollidable. When you break a chest, it disappears and it spawns the items that were in its inventory. Right now, only a single sword is an item and it affects your speed and attack strength. Whenever a chest is broken you can pick up the sword that it spawns.</w:t>
+      </w:r>
       <w:r>
         <w:br w:type="page"/>
       </w:r>
@@ -743,358 +734,339 @@
         <w:pStyle w:val="Heading4"/>
       </w:pPr>
       <w:r>
+        <w:t xml:space="preserve"> MainMenuState, GamePlayState, PauseState, GameOverState, GameWonState</w:t>
+      </w:r>
+    </w:p>
+    <w:p>
+      <w:r>
+        <w:tab/>
+        <w:t>We used the state pattern to move between different sections of the game, primarily menus and the actual game play.</w:t>
+      </w:r>
+      <w:r>
+        <w:t xml:space="preserve"> This provides an easy means to change the interface for the user and add more states later.</w:t>
+      </w:r>
+    </w:p>
+    <w:p>
+      <w:pPr>
+        <w:pStyle w:val="Heading2"/>
+      </w:pPr>
+      <w:r>
+        <w:t>Singleton</w:t>
+      </w:r>
+    </w:p>
+    <w:p>
+      <w:pPr>
+        <w:pStyle w:val="Heading4"/>
+      </w:pPr>
+      <w:r>
+        <w:t>All Manager classes</w:t>
+      </w:r>
+    </w:p>
+    <w:p>
+      <w:r>
+        <w:tab/>
+        <w:t>We decided to use the Singleton pattern on the Managers so that there would be a centralized area to make changes to the game on the fly. With these managers being singletons, it helps to ensure that there are no components in the game out of sync.</w:t>
+      </w:r>
+    </w:p>
+    <w:p>
+      <w:pPr>
+        <w:pStyle w:val="Heading2"/>
+      </w:pPr>
+      <w:r>
+        <w:t>Strategy</w:t>
+      </w:r>
+    </w:p>
+    <w:p>
+      <w:pPr>
+        <w:pStyle w:val="Heading4"/>
+      </w:pPr>
+      <w:r>
+        <w:t>Attacks and Menus</w:t>
+      </w:r>
+    </w:p>
+    <w:p>
+      <w:r>
+        <w:tab/>
+        <w:t>Strategy provides a common interface for managers to quickly perform actions. Attacks may vary quite a bit in games, so strategy is a natural pattern to use here. We used it in Menu because menus are drawn very similarly with some slight variations that the concrete classes can take care of.</w:t>
+      </w:r>
+    </w:p>
+    <w:p>
+      <w:pPr>
+        <w:pStyle w:val="Heading2"/>
+      </w:pPr>
+      <w:r>
+        <w:t>Flyweight</w:t>
+      </w:r>
+    </w:p>
+    <w:p>
+      <w:pPr>
+        <w:pStyle w:val="Heading4"/>
+      </w:pPr>
+      <w:r>
+        <w:t>Art Asset Handling</w:t>
+      </w:r>
+    </w:p>
+    <w:p>
+      <w:r>
+        <w:tab/>
+        <w:t>Because of the large number of sprites to be drawn in the map, there could be significant lag based on map size. However, many of these sprites are the same texture. Flyweight allows us to query for a commonly used texture and use a reference to a single sprite instead of bogging the game down with copies.</w:t>
+      </w:r>
+    </w:p>
+    <w:p>
+      <w:pPr>
+        <w:pStyle w:val="Heading2"/>
+      </w:pPr>
+      <w:r>
+        <w:t>Factory</w:t>
+      </w:r>
+    </w:p>
+    <w:p>
+      <w:pPr>
+        <w:pStyle w:val="Heading4"/>
+      </w:pPr>
+      <w:r>
+        <w:t>Building Entities and Items</w:t>
+      </w:r>
+    </w:p>
+    <w:p>
+      <w:r>
+        <w:tab/>
+        <w:t>Factory provides a quick and easy way to generate random items and entities on the fly. This allows for significantly less hard coding to create varying objects that differ mostly in data.</w:t>
+      </w:r>
+    </w:p>
+    <w:p>
+      <w:pPr>
+        <w:pStyle w:val="Heading2"/>
+      </w:pPr>
+      <w:r>
+        <w:t>Builder</w:t>
+      </w:r>
+    </w:p>
+    <w:p>
+      <w:pPr>
+        <w:pStyle w:val="Heading4"/>
+      </w:pPr>
+      <w:r>
+        <w:t>Map data generation</w:t>
+      </w:r>
+    </w:p>
+    <w:p>
+      <w:r>
+        <w:tab/>
+      </w:r>
+      <w:r>
+        <w:t xml:space="preserve">The map data is very complex. Procedural generation of a random map may become convoluted and hacky. The builder pattern simplifies this. The algorithms in generation can direct the builder which creates the map, decoupling the algorithms, allowing us to change them out if necessary. </w:t>
+      </w:r>
+    </w:p>
+    <w:p/>
+    <w:p>
+      <w:r>
+        <w:br w:type="page"/>
+      </w:r>
+    </w:p>
+    <w:p>
+      <w:pPr>
+        <w:pStyle w:val="Title"/>
+      </w:pPr>
+      <w:r>
+        <w:lastRenderedPageBreak/>
+        <w:t>Game Play</w:t>
+      </w:r>
+    </w:p>
+    <w:p>
+      <w:pPr>
+        <w:pStyle w:val="Title"/>
+      </w:pPr>
+    </w:p>
+    <w:p>
+      <w:pPr>
+        <w:pStyle w:val="Heading1"/>
+      </w:pPr>
+      <w:r>
+        <w:t>Controls</w:t>
+      </w:r>
+    </w:p>
+    <w:p>
+      <w:pPr>
+        <w:pStyle w:val="Heading2"/>
+      </w:pPr>
+      <w:r>
+        <w:tab/>
+        <w:t>Player 1</w:t>
+      </w:r>
+    </w:p>
+    <w:p>
+      <w:r>
+        <w:tab/>
+      </w:r>
+      <w:r>
+        <w:tab/>
+        <w:t>Movement: WASD Keys</w:t>
+      </w:r>
+    </w:p>
+    <w:p>
+      <w:r>
+        <w:tab/>
+      </w:r>
+      <w:r>
+        <w:tab/>
+        <w:t>Attack: Space</w:t>
+      </w:r>
+    </w:p>
+    <w:p>
+      <w:r>
+        <w:tab/>
+      </w:r>
+      <w:r>
+        <w:tab/>
+        <w:t>Pick-up Item: E</w:t>
+      </w:r>
+    </w:p>
+    <w:p>
+      <w:pPr>
+        <w:pStyle w:val="Heading2"/>
+      </w:pPr>
+      <w:r>
+        <w:tab/>
+        <w:t>Player 2</w:t>
+      </w:r>
+    </w:p>
+    <w:p>
+      <w:r>
+        <w:tab/>
+      </w:r>
+      <w:r>
+        <w:tab/>
+        <w:t>Movement: Arrow Keys</w:t>
+      </w:r>
+    </w:p>
+    <w:p>
+      <w:r>
+        <w:tab/>
+      </w:r>
+      <w:r>
+        <w:tab/>
+        <w:t>Attack: Right-Ctrl</w:t>
+      </w:r>
+    </w:p>
+    <w:p>
+      <w:r>
+        <w:tab/>
+      </w:r>
+      <w:r>
+        <w:tab/>
+        <w:t>Pick-up Item: Right Shift</w:t>
+      </w:r>
+      <w:r>
         <w:t xml:space="preserve"> </w:t>
       </w:r>
-      <w:proofErr w:type="spellStart"/>
-      <w:r>
-        <w:t>MainMenuState</w:t>
-      </w:r>
-      <w:proofErr w:type="spellEnd"/>
-      <w:r>
-        <w:t xml:space="preserve">, </w:t>
-      </w:r>
-      <w:proofErr w:type="spellStart"/>
-      <w:r>
-        <w:t>GamePlayState</w:t>
-      </w:r>
-      <w:proofErr w:type="spellEnd"/>
-      <w:r>
-        <w:t xml:space="preserve">, </w:t>
-      </w:r>
-      <w:proofErr w:type="spellStart"/>
-      <w:r>
-        <w:t>PauseState</w:t>
-      </w:r>
-      <w:proofErr w:type="spellEnd"/>
-      <w:r>
-        <w:t xml:space="preserve">, </w:t>
-      </w:r>
-      <w:proofErr w:type="spellStart"/>
-      <w:r>
-        <w:t>GameOverState</w:t>
-      </w:r>
-      <w:proofErr w:type="spellEnd"/>
-      <w:r>
-        <w:t xml:space="preserve">, </w:t>
-      </w:r>
-      <w:proofErr w:type="spellStart"/>
-      <w:r>
-        <w:t>GameWonState</w:t>
-      </w:r>
-      <w:proofErr w:type="spellEnd"/>
-    </w:p>
-    <w:p>
-      <w:r>
-        <w:tab/>
-        <w:t>We used the state pattern to move between different sections of the game, primarily menus and the actual game play.</w:t>
-      </w:r>
-      <w:r>
-        <w:t xml:space="preserve"> This provides an easy means to change the interface for the user and add more states later.</w:t>
-      </w:r>
     </w:p>
     <w:p>
       <w:pPr>
         <w:pStyle w:val="Heading2"/>
       </w:pPr>
       <w:r>
-        <w:t>Singleton</w:t>
-      </w:r>
-    </w:p>
-    <w:p>
-      <w:pPr>
-        <w:pStyle w:val="Heading4"/>
-      </w:pPr>
-      <w:r>
-        <w:t xml:space="preserve">All Manager </w:t>
-      </w:r>
-      <w:proofErr w:type="gramStart"/>
-      <w:r>
-        <w:t>classes</w:t>
-      </w:r>
-      <w:proofErr w:type="gramEnd"/>
-    </w:p>
-    <w:p>
-      <w:r>
-        <w:tab/>
-        <w:t>We decided to use the Singleton pattern on the Managers so that there would be a centralized area to make changes to the game on the fly. With these managers being singletons, it helps to ensure that there are no components in the game out of sync.</w:t>
-      </w:r>
-    </w:p>
-    <w:p>
-      <w:pPr>
-        <w:pStyle w:val="Heading2"/>
-      </w:pPr>
-      <w:r>
-        <w:t>Strategy</w:t>
-      </w:r>
-    </w:p>
-    <w:p>
-      <w:pPr>
-        <w:pStyle w:val="Heading4"/>
-      </w:pPr>
-      <w:r>
-        <w:t>Attacks and Menus</w:t>
-      </w:r>
-    </w:p>
-    <w:p>
-      <w:r>
-        <w:tab/>
-        <w:t>Strategy provides a common interface for managers to quickly perform actions. Attacks may vary quite a bit in games, so strategy is a natural pattern to use here. We used it in Menu because menus are drawn very similarly with some slight variations that the concrete classes can take care of.</w:t>
-      </w:r>
-    </w:p>
-    <w:p>
-      <w:pPr>
-        <w:pStyle w:val="Heading2"/>
-      </w:pPr>
-      <w:r>
-        <w:t>Flyweight</w:t>
-      </w:r>
-    </w:p>
-    <w:p>
-      <w:pPr>
-        <w:pStyle w:val="Heading4"/>
-      </w:pPr>
-      <w:r>
-        <w:t>Art Asset Handling</w:t>
-      </w:r>
-    </w:p>
-    <w:p>
-      <w:r>
-        <w:tab/>
-        <w:t>Because of the large number of sprites to be drawn in the map, there could be significant lag based on map size. However, many of these sprites are the same texture. Flyweight allows us to query for a commonly used texture and use a reference to a single sprite instead of bogging the game down with copies.</w:t>
-      </w:r>
-    </w:p>
-    <w:p>
-      <w:pPr>
-        <w:pStyle w:val="Heading2"/>
-      </w:pPr>
-      <w:r>
-        <w:t>Factory</w:t>
-      </w:r>
-    </w:p>
-    <w:p>
-      <w:pPr>
-        <w:pStyle w:val="Heading4"/>
-      </w:pPr>
-      <w:r>
-        <w:t>Building Entities and Items</w:t>
-      </w:r>
-    </w:p>
-    <w:p>
-      <w:r>
-        <w:tab/>
-        <w:t>Factory provides a quick and easy way to generate random items and entities on the fly. This allows for significantly less hard coding to create varying objects that differ mostly in data.</w:t>
-      </w:r>
-    </w:p>
-    <w:p>
-      <w:pPr>
-        <w:pStyle w:val="Heading2"/>
-      </w:pPr>
-      <w:r>
-        <w:t>Builder</w:t>
-      </w:r>
-    </w:p>
-    <w:p>
-      <w:pPr>
-        <w:pStyle w:val="Heading4"/>
-      </w:pPr>
-      <w:r>
-        <w:t>Map data generation</w:t>
-      </w:r>
-    </w:p>
-    <w:p>
-      <w:r>
-        <w:tab/>
-      </w:r>
-      <w:r>
-        <w:t>The map data is very complex. Procedural generation of a random map may become convoluted and hacky. The builder pattern simplifies this. The algorithms in generation can direct the builder which creates the map, decoupling the algorithms</w:t>
+        <w:tab/>
+        <w:t>Other</w:t>
+      </w:r>
+    </w:p>
+    <w:p>
+      <w:r>
+        <w:tab/>
+      </w:r>
+      <w:r>
+        <w:tab/>
+        <w:t>Toggle Debug Display: ~ key</w:t>
+      </w:r>
+    </w:p>
+    <w:p>
+      <w:r>
+        <w:tab/>
+      </w:r>
+      <w:r>
+        <w:tab/>
+      </w:r>
+      <w:r>
+        <w:tab/>
+        <w:t>This displays information on the players, and the map (such as the end goal)</w:t>
+      </w:r>
+    </w:p>
+    <w:p>
+      <w:pPr>
+        <w:ind w:left="2160"/>
+      </w:pPr>
+      <w:r>
+        <w:t>The text to the right of the screen will display the Spawn and End points in order to make it easier to traverse through the forest.</w:t>
+      </w:r>
+    </w:p>
+    <w:p>
+      <w:r>
+        <w:tab/>
+      </w:r>
+      <w:r>
+        <w:tab/>
+      </w:r>
+      <w:r>
+        <w:tab/>
+        <w:t>The text to the left of the screen will show your current position.</w:t>
+      </w:r>
+    </w:p>
+    <w:p>
+      <w:r>
+        <w:tab/>
+      </w:r>
+      <w:r>
+        <w:tab/>
+        <w:t>Pause: ESC</w:t>
+      </w:r>
+    </w:p>
+    <w:p>
+      <w:r>
+        <w:tab/>
+      </w:r>
+      <w:r>
+        <w:tab/>
+        <w:t>Exit: F4</w:t>
+      </w:r>
+    </w:p>
+    <w:p>
+      <w:pPr>
+        <w:pStyle w:val="Heading1"/>
+      </w:pPr>
+      <w:r>
+        <w:t>Player Selection</w:t>
+      </w:r>
+    </w:p>
+    <w:p>
+      <w:r>
+        <w:tab/>
+        <w:t xml:space="preserve">When the game starts, players may choose the characters to use at the menu. Up to </w:t>
+      </w:r>
+      <w:r>
+        <w:t>2 players may be in the map at once.</w:t>
+      </w:r>
+    </w:p>
+    <w:p/>
+    <w:p>
+      <w:pPr>
+        <w:pStyle w:val="Heading1"/>
+      </w:pPr>
+      <w:r>
+        <w:t>Goal</w:t>
+      </w:r>
+    </w:p>
+    <w:p>
+      <w:r>
+        <w:tab/>
+        <w:t xml:space="preserve">The goal of this game is to reach the </w:t>
+      </w:r>
+      <w:r>
+        <w:t>end (water well)</w:t>
       </w:r>
       <w:bookmarkStart w:id="0" w:name="_GoBack"/>
       <w:bookmarkEnd w:id="0"/>
       <w:r>
-        <w:t xml:space="preserve">, allowing us to change them out if necessary. </w:t>
-      </w:r>
-    </w:p>
-    <w:p/>
-    <w:p>
-      <w:r>
-        <w:br w:type="page"/>
-      </w:r>
-    </w:p>
-    <w:p>
-      <w:pPr>
-        <w:pStyle w:val="Title"/>
-      </w:pPr>
-      <w:r>
-        <w:lastRenderedPageBreak/>
-        <w:t>Game Play</w:t>
-      </w:r>
-    </w:p>
-    <w:p>
-      <w:pPr>
-        <w:pStyle w:val="Title"/>
-      </w:pPr>
-    </w:p>
-    <w:p>
-      <w:pPr>
-        <w:pStyle w:val="Heading1"/>
-      </w:pPr>
-      <w:r>
-        <w:t>Controls</w:t>
-      </w:r>
-    </w:p>
-    <w:p>
-      <w:pPr>
-        <w:pStyle w:val="Heading2"/>
-      </w:pPr>
-      <w:r>
-        <w:tab/>
-        <w:t>Player 1</w:t>
-      </w:r>
-    </w:p>
-    <w:p>
-      <w:r>
-        <w:tab/>
-      </w:r>
-      <w:r>
-        <w:tab/>
-        <w:t>Movement: WASD Keys</w:t>
-      </w:r>
-    </w:p>
-    <w:p>
-      <w:r>
-        <w:tab/>
-      </w:r>
-      <w:r>
-        <w:tab/>
-        <w:t>Attack: Space</w:t>
-      </w:r>
-    </w:p>
-    <w:p>
-      <w:r>
-        <w:tab/>
-      </w:r>
-      <w:r>
-        <w:tab/>
-        <w:t>Pick-up Item: E</w:t>
-      </w:r>
-    </w:p>
-    <w:p>
-      <w:pPr>
-        <w:pStyle w:val="Heading2"/>
-      </w:pPr>
-      <w:r>
-        <w:tab/>
-        <w:t>Player 2</w:t>
-      </w:r>
-    </w:p>
-    <w:p>
-      <w:r>
-        <w:tab/>
-      </w:r>
-      <w:r>
-        <w:tab/>
-        <w:t>Movement: Arrow Keys</w:t>
-      </w:r>
-    </w:p>
-    <w:p>
-      <w:r>
-        <w:tab/>
-      </w:r>
-      <w:r>
-        <w:tab/>
-        <w:t>Attack: Right-Ctrl</w:t>
-      </w:r>
-    </w:p>
-    <w:p>
-      <w:r>
-        <w:tab/>
-      </w:r>
-      <w:r>
-        <w:tab/>
-        <w:t>Pick-up Item: Right Shift</w:t>
-      </w:r>
-      <w:r>
-        <w:t xml:space="preserve"> </w:t>
-      </w:r>
-    </w:p>
-    <w:p>
-      <w:pPr>
-        <w:pStyle w:val="Heading2"/>
-      </w:pPr>
-      <w:r>
-        <w:tab/>
-        <w:t>Other</w:t>
-      </w:r>
-    </w:p>
-    <w:p>
-      <w:r>
-        <w:tab/>
-      </w:r>
-      <w:r>
-        <w:tab/>
-        <w:t>Toggle Debug Display: ~ key</w:t>
-      </w:r>
-    </w:p>
-    <w:p>
-      <w:r>
-        <w:tab/>
-      </w:r>
-      <w:r>
-        <w:tab/>
-      </w:r>
-      <w:r>
-        <w:tab/>
-        <w:t>This displays information on the players, and the map (such as the end goal)</w:t>
-      </w:r>
-    </w:p>
-    <w:p>
-      <w:r>
-        <w:tab/>
-      </w:r>
-      <w:r>
-        <w:tab/>
-        <w:t>Pause: ESC</w:t>
-      </w:r>
-    </w:p>
-    <w:p>
-      <w:r>
-        <w:tab/>
-      </w:r>
-      <w:r>
-        <w:tab/>
-        <w:t>Exit: F4</w:t>
-      </w:r>
-    </w:p>
-    <w:p>
-      <w:pPr>
-        <w:pStyle w:val="Heading1"/>
-      </w:pPr>
-      <w:r>
-        <w:t>Player Selection</w:t>
-      </w:r>
-    </w:p>
-    <w:p>
-      <w:r>
-        <w:tab/>
-        <w:t xml:space="preserve">When the game starts, players may choose the characters to use at the menu. Up to </w:t>
-      </w:r>
-      <w:r>
-        <w:t>2 players may be in the map at once.</w:t>
-      </w:r>
-    </w:p>
-    <w:p/>
-    <w:p>
-      <w:pPr>
-        <w:pStyle w:val="Heading1"/>
-      </w:pPr>
-      <w:r>
-        <w:t>Goal</w:t>
-      </w:r>
-    </w:p>
-    <w:p>
-      <w:r>
-        <w:tab/>
-        <w:t>The goal of this game is to reach the finish alive.</w:t>
+        <w:t xml:space="preserve"> alive.</w:t>
       </w:r>
     </w:p>
     <w:p>
@@ -2700,7 +2672,7 @@
 </file>
 
 <file path=customXml/itemProps1.xml><?xml version="1.0" encoding="utf-8"?>
-<ds:datastoreItem xmlns:ds="http://schemas.openxmlformats.org/officeDocument/2006/customXml" ds:itemID="{0640CF9A-509A-40B9-A6E2-4AB214F69F30}">
+<ds:datastoreItem xmlns:ds="http://schemas.openxmlformats.org/officeDocument/2006/customXml" ds:itemID="{3DF3DA5E-65CA-4158-856B-7E91146C4064}">
   <ds:schemaRefs>
     <ds:schemaRef ds:uri="http://schemas.openxmlformats.org/officeDocument/2006/bibliography"/>
   </ds:schemaRefs>

</xml_diff>

<commit_message>
Updated Map Gen in Hard Copy
Also is in visual paradigm
Also is in jpg
</commit_message>
<xml_diff>
--- a/Project/HardCopy.docx
+++ b/Project/HardCopy.docx
@@ -668,7 +668,15 @@
         <w:t>Our game is based on Adventure Time</w:t>
       </w:r>
       <w:r>
-        <w:t>, developed in MonoGame, XNA and C#</w:t>
+        <w:t xml:space="preserve">, developed in </w:t>
+      </w:r>
+      <w:proofErr w:type="spellStart"/>
+      <w:r>
+        <w:t>MonoGame</w:t>
+      </w:r>
+      <w:proofErr w:type="spellEnd"/>
+      <w:r>
+        <w:t>, XNA and C#</w:t>
       </w:r>
       <w:r>
         <w:t xml:space="preserve">. </w:t>
@@ -698,10 +706,38 @@
     <w:p>
       <w:r>
         <w:tab/>
-        <w:t>Trees and chests spawn on the map and are collidable and destroyable. This means that trees can get “cut down”. Our original plan was to have an animation for this but it was low priority and we never got to it. So, if you can walk on a tree or a bush that probably means that a Gunter or yourself (or a teammate) killed the t</w:t>
-      </w:r>
-      <w:r>
-        <w:t>ree and it became uncollidable. When you break a chest, it disappears and it spawns the items that were in its inventory. Right now, only a single sword is an item and it affects your speed and attack strength. Whenever a chest is broken you can pick up the sword that it spawns.</w:t>
+        <w:t xml:space="preserve">Trees and chests spawn on the map and are </w:t>
+      </w:r>
+      <w:proofErr w:type="spellStart"/>
+      <w:r>
+        <w:t>collidable</w:t>
+      </w:r>
+      <w:proofErr w:type="spellEnd"/>
+      <w:r>
+        <w:t xml:space="preserve"> and destroyable. This means that trees can get “cut down”. Our original plan was to have an animation for this but it was low priority and we never got to it. So, if you can walk on a tree or a bush that probably means that a Gunter or </w:t>
+      </w:r>
+      <w:r>
+        <w:t>you</w:t>
+      </w:r>
+      <w:r>
+        <w:t xml:space="preserve"> (or a teammate) killed the t</w:t>
+      </w:r>
+      <w:r>
+        <w:t xml:space="preserve">ree and it became </w:t>
+      </w:r>
+      <w:proofErr w:type="spellStart"/>
+      <w:r>
+        <w:t>uncollidable</w:t>
+      </w:r>
+      <w:proofErr w:type="spellEnd"/>
+      <w:r>
+        <w:t>. When you break a chest, it disappears and it spawns the items that were in its inventory. Right now, only a single sword is an item and it affects your speed and attack strength. Whenever a chest is broken you can pick up the sword that it spawns.</w:t>
+      </w:r>
+    </w:p>
+    <w:p>
+      <w:r>
+        <w:tab/>
+        <w:t>The entire map is randomly generated! So have fun!</w:t>
       </w:r>
       <w:r>
         <w:br w:type="page"/>
@@ -734,8 +770,45 @@
         <w:pStyle w:val="Heading4"/>
       </w:pPr>
       <w:r>
-        <w:t xml:space="preserve"> MainMenuState, GamePlayState, PauseState, GameOverState, GameWonState</w:t>
-      </w:r>
+        <w:t xml:space="preserve"> </w:t>
+      </w:r>
+      <w:proofErr w:type="spellStart"/>
+      <w:r>
+        <w:t>MainMenuState</w:t>
+      </w:r>
+      <w:proofErr w:type="spellEnd"/>
+      <w:r>
+        <w:t xml:space="preserve">, </w:t>
+      </w:r>
+      <w:proofErr w:type="spellStart"/>
+      <w:r>
+        <w:t>GamePlayState</w:t>
+      </w:r>
+      <w:proofErr w:type="spellEnd"/>
+      <w:r>
+        <w:t xml:space="preserve">, </w:t>
+      </w:r>
+      <w:proofErr w:type="spellStart"/>
+      <w:r>
+        <w:t>PauseState</w:t>
+      </w:r>
+      <w:proofErr w:type="spellEnd"/>
+      <w:r>
+        <w:t xml:space="preserve">, </w:t>
+      </w:r>
+      <w:proofErr w:type="spellStart"/>
+      <w:r>
+        <w:t>GameOverState</w:t>
+      </w:r>
+      <w:proofErr w:type="spellEnd"/>
+      <w:r>
+        <w:t xml:space="preserve">, </w:t>
+      </w:r>
+      <w:proofErr w:type="spellStart"/>
+      <w:r>
+        <w:t>GameWonState</w:t>
+      </w:r>
+      <w:proofErr w:type="spellEnd"/>
     </w:p>
     <w:p>
       <w:r>
@@ -759,8 +832,13 @@
         <w:pStyle w:val="Heading4"/>
       </w:pPr>
       <w:r>
-        <w:t>All Manager classes</w:t>
-      </w:r>
+        <w:t xml:space="preserve">All Manager </w:t>
+      </w:r>
+      <w:proofErr w:type="gramStart"/>
+      <w:r>
+        <w:t>classes</w:t>
+      </w:r>
+      <w:proofErr w:type="gramEnd"/>
     </w:p>
     <w:p>
       <w:r>
@@ -1063,8 +1141,6 @@
       <w:r>
         <w:t>end (water well)</w:t>
       </w:r>
-      <w:bookmarkStart w:id="0" w:name="_GoBack"/>
-      <w:bookmarkEnd w:id="0"/>
       <w:r>
         <w:t xml:space="preserve"> alive.</w:t>
       </w:r>
@@ -1227,55 +1303,43 @@
         <w:t>Map Generation</w:t>
       </w:r>
     </w:p>
+    <w:p/>
+    <w:p/>
+    <w:p/>
     <w:p>
       <w:r>
         <w:rPr>
           <w:noProof/>
         </w:rPr>
-        <w:drawing>
-          <wp:inline distT="0" distB="0" distL="0" distR="0">
-            <wp:extent cx="5943600" cy="4498975"/>
-            <wp:effectExtent l="0" t="0" r="0" b="0"/>
-            <wp:docPr id="2" name="Picture 2"/>
-            <wp:cNvGraphicFramePr>
-              <a:graphicFrameLocks xmlns:a="http://schemas.openxmlformats.org/drawingml/2006/main" noChangeAspect="1"/>
-            </wp:cNvGraphicFramePr>
-            <a:graphic xmlns:a="http://schemas.openxmlformats.org/drawingml/2006/main">
-              <a:graphicData uri="http://schemas.openxmlformats.org/drawingml/2006/picture">
-                <pic:pic xmlns:pic="http://schemas.openxmlformats.org/drawingml/2006/picture">
-                  <pic:nvPicPr>
-                    <pic:cNvPr id="2" name="MapGenerationUML.png"/>
-                    <pic:cNvPicPr/>
-                  </pic:nvPicPr>
-                  <pic:blipFill>
-                    <a:blip r:embed="rId7">
-                      <a:extLst>
-                        <a:ext uri="{28A0092B-C50C-407E-A947-70E740481C1C}">
-                          <a14:useLocalDpi xmlns:a14="http://schemas.microsoft.com/office/drawing/2010/main" val="0"/>
-                        </a:ext>
-                      </a:extLst>
-                    </a:blip>
-                    <a:stretch>
-                      <a:fillRect/>
-                    </a:stretch>
-                  </pic:blipFill>
-                  <pic:spPr>
-                    <a:xfrm>
-                      <a:off x="0" y="0"/>
-                      <a:ext cx="5943600" cy="4498975"/>
-                    </a:xfrm>
-                    <a:prstGeom prst="rect">
-                      <a:avLst/>
-                    </a:prstGeom>
-                  </pic:spPr>
-                </pic:pic>
-              </a:graphicData>
-            </a:graphic>
-          </wp:inline>
-        </w:drawing>
-      </w:r>
-    </w:p>
-    <w:p>
+        <w:pict>
+          <v:shapetype id="_x0000_t75" coordsize="21600,21600" o:spt="75" o:preferrelative="t" path="m@4@5l@4@11@9@11@9@5xe" filled="f" stroked="f">
+            <v:stroke joinstyle="miter"/>
+            <v:formulas>
+              <v:f eqn="if lineDrawn pixelLineWidth 0"/>
+              <v:f eqn="sum @0 1 0"/>
+              <v:f eqn="sum 0 0 @1"/>
+              <v:f eqn="prod @2 1 2"/>
+              <v:f eqn="prod @3 21600 pixelWidth"/>
+              <v:f eqn="prod @3 21600 pixelHeight"/>
+              <v:f eqn="sum @0 0 1"/>
+              <v:f eqn="prod @6 1 2"/>
+              <v:f eqn="prod @7 21600 pixelWidth"/>
+              <v:f eqn="sum @8 21600 0"/>
+              <v:f eqn="prod @7 21600 pixelHeight"/>
+              <v:f eqn="sum @10 21600 0"/>
+            </v:formulas>
+            <v:path o:extrusionok="f" gradientshapeok="t" o:connecttype="rect"/>
+            <o:lock v:ext="edit" aspectratio="t"/>
+          </v:shapetype>
+          <v:shape id="_x0000_i1025" type="#_x0000_t75" style="width:466.5pt;height:260.25pt">
+            <v:imagedata r:id="rId7" o:title="Map"/>
+          </v:shape>
+        </w:pict>
+      </w:r>
+    </w:p>
+    <w:p>
+      <w:bookmarkStart w:id="0" w:name="_GoBack"/>
+      <w:bookmarkEnd w:id="0"/>
       <w:r>
         <w:br w:type="page"/>
       </w:r>
@@ -2672,7 +2736,7 @@
 </file>
 
 <file path=customXml/itemProps1.xml><?xml version="1.0" encoding="utf-8"?>
-<ds:datastoreItem xmlns:ds="http://schemas.openxmlformats.org/officeDocument/2006/customXml" ds:itemID="{3DF3DA5E-65CA-4158-856B-7E91146C4064}">
+<ds:datastoreItem xmlns:ds="http://schemas.openxmlformats.org/officeDocument/2006/customXml" ds:itemID="{80B545B3-E074-4807-8D85-725F7E346260}">
   <ds:schemaRefs>
     <ds:schemaRef ds:uri="http://schemas.openxmlformats.org/officeDocument/2006/bibliography"/>
   </ds:schemaRefs>

</xml_diff>